<commit_message>
backup 31 aout (latex partiel, pb de copies)
</commit_message>
<xml_diff>
--- a/PROF/Céline - Latex/5eme/Calcul littéral/5eme - Cours et exos - Développement et factorisation.docx
+++ b/PROF/Céline - Latex/5eme/Calcul littéral/5eme - Cours et exos - Développement et factorisation.docx
@@ -209,27 +209,7 @@
           <w:szCs w:val="28"/>
           <w:u w:val="single" w:color="FF0000"/>
         </w:rPr>
-        <w:t>Dévelop</w:t>
-      </w:r>
-      <w:r>
-        <w:rPr>
-          <w:rFonts w:ascii="Comic Sans MS" w:hAnsi="Comic Sans MS"/>
-          <w:b/>
-          <w:sz w:val="28"/>
-          <w:szCs w:val="28"/>
-          <w:u w:val="single" w:color="FF0000"/>
-        </w:rPr>
-        <w:t>p</w:t>
-      </w:r>
-      <w:r>
-        <w:rPr>
-          <w:rFonts w:ascii="Comic Sans MS" w:hAnsi="Comic Sans MS"/>
-          <w:b/>
-          <w:sz w:val="28"/>
-          <w:szCs w:val="28"/>
-          <w:u w:val="single" w:color="FF0000"/>
-        </w:rPr>
-        <w:t>ement d’un produit</w:t>
+        <w:t>Développement d’un produit</w:t>
       </w:r>
     </w:p>
     <w:p>
@@ -377,10 +357,7 @@
       </w:r>
       <w:r>
         <w:br/>
-        <w:t>d</w:t>
-      </w:r>
-      <w:r>
-        <w:t>ifférence</w:t>
+        <w:t>différence</w:t>
       </w:r>
       <w:r>
         <w:t xml:space="preserve">. </w:t>
@@ -597,37 +574,25 @@
         <w:rPr>
           <w:rFonts w:ascii="Comic Sans MS" w:hAnsi="Comic Sans MS"/>
         </w:rPr>
+        <w:t xml:space="preserve"> x </w:t>
+      </w:r>
+      <w:proofErr w:type="gramStart"/>
+      <w:r>
+        <w:rPr>
+          <w:rFonts w:ascii="Comic Sans MS" w:hAnsi="Comic Sans MS"/>
+        </w:rPr>
+        <w:t>( 10</w:t>
+      </w:r>
+      <w:proofErr w:type="gramEnd"/>
+      <w:r>
+        <w:rPr>
+          <w:rFonts w:ascii="Comic Sans MS" w:hAnsi="Comic Sans MS"/>
+        </w:rPr>
         <w:t xml:space="preserve"> </w:t>
       </w:r>
       <w:r>
         <w:rPr>
           <w:rFonts w:ascii="Comic Sans MS" w:hAnsi="Comic Sans MS"/>
-        </w:rPr>
-        <w:t>x</w:t>
-      </w:r>
-      <w:r>
-        <w:rPr>
-          <w:rFonts w:ascii="Comic Sans MS" w:hAnsi="Comic Sans MS"/>
-        </w:rPr>
-        <w:t xml:space="preserve"> </w:t>
-      </w:r>
-      <w:proofErr w:type="gramStart"/>
-      <w:r>
-        <w:rPr>
-          <w:rFonts w:ascii="Comic Sans MS" w:hAnsi="Comic Sans MS"/>
-        </w:rPr>
-        <w:t>( 10</w:t>
-      </w:r>
-      <w:proofErr w:type="gramEnd"/>
-      <w:r>
-        <w:rPr>
-          <w:rFonts w:ascii="Comic Sans MS" w:hAnsi="Comic Sans MS"/>
-        </w:rPr>
-        <w:t xml:space="preserve"> </w:t>
-      </w:r>
-      <w:r>
-        <w:rPr>
-          <w:rFonts w:ascii="Comic Sans MS" w:hAnsi="Comic Sans MS"/>
           <w:color w:val="00B050"/>
         </w:rPr>
         <w:t>+</w:t>
@@ -643,13 +608,7 @@
           <w:rFonts w:ascii="Comic Sans MS" w:hAnsi="Comic Sans MS"/>
         </w:rPr>
         <w:br/>
-        <w:t xml:space="preserve">                                             </w:t>
-      </w:r>
-      <w:r>
-        <w:rPr>
-          <w:rFonts w:ascii="Comic Sans MS" w:hAnsi="Comic Sans MS"/>
-        </w:rPr>
-        <w:t xml:space="preserve">= </w:t>
+        <w:t xml:space="preserve">                                             = </w:t>
       </w:r>
       <w:r>
         <w:rPr>
@@ -662,13 +621,7 @@
         <w:rPr>
           <w:rFonts w:ascii="Comic Sans MS" w:hAnsi="Comic Sans MS"/>
         </w:rPr>
-        <w:t xml:space="preserve"> x</w:t>
-      </w:r>
-      <w:r>
-        <w:rPr>
-          <w:rFonts w:ascii="Comic Sans MS" w:hAnsi="Comic Sans MS"/>
-        </w:rPr>
-        <w:t xml:space="preserve"> 10 </w:t>
+        <w:t xml:space="preserve"> x 10 </w:t>
       </w:r>
       <w:r>
         <w:rPr>
@@ -732,13 +685,7 @@
         <w:t xml:space="preserve"> </w:t>
       </w:r>
       <w:r>
-        <w:t xml:space="preserve">15 </w:t>
-      </w:r>
-      <w:r>
-        <w:t>x</w:t>
-      </w:r>
-      <w:r>
-        <w:t xml:space="preserve"> </w:t>
+        <w:t xml:space="preserve">15 x </w:t>
       </w:r>
       <w:proofErr w:type="gramStart"/>
       <w:r>
@@ -746,16 +693,7 @@
       </w:r>
       <w:proofErr w:type="gramEnd"/>
       <w:r>
-        <w:t xml:space="preserve"> </w:t>
-      </w:r>
-      <w:r>
-        <w:t>+</w:t>
-      </w:r>
-      <w:r>
-        <w:t xml:space="preserve"> 2 ) a été transformé en </w:t>
-      </w:r>
-      <w:r>
-        <w:t xml:space="preserve">une </w:t>
+        <w:t xml:space="preserve"> + 2 ) a été transformé en une </w:t>
       </w:r>
       <w:r>
         <w:rPr>
@@ -768,25 +706,7 @@
         <w:t> </w:t>
       </w:r>
       <w:r>
-        <w:t xml:space="preserve">15 </w:t>
-      </w:r>
-      <w:r>
-        <w:t>x</w:t>
-      </w:r>
-      <w:r>
-        <w:t xml:space="preserve"> 10 </w:t>
-      </w:r>
-      <w:r>
-        <w:t>+</w:t>
-      </w:r>
-      <w:r>
-        <w:t xml:space="preserve"> 15 </w:t>
-      </w:r>
-      <w:r>
-        <w:t>x</w:t>
-      </w:r>
-      <w:r>
-        <w:t xml:space="preserve"> 2.</w:t>
+        <w:t>15 x 10 + 15 x 2.</w:t>
       </w:r>
     </w:p>
     <w:p>
@@ -1016,28 +936,22 @@
         <w:rPr>
           <w:rFonts w:ascii="Comic Sans MS" w:hAnsi="Comic Sans MS"/>
         </w:rPr>
-        <w:t xml:space="preserve"> x</w:t>
-      </w:r>
+        <w:t xml:space="preserve"> x </w:t>
+      </w:r>
+      <w:proofErr w:type="gramStart"/>
+      <w:r>
+        <w:rPr>
+          <w:rFonts w:ascii="Comic Sans MS" w:hAnsi="Comic Sans MS"/>
+        </w:rPr>
+        <w:t>( 10</w:t>
+      </w:r>
+      <w:proofErr w:type="gramEnd"/>
       <w:r>
         <w:rPr>
           <w:rFonts w:ascii="Comic Sans MS" w:hAnsi="Comic Sans MS"/>
         </w:rPr>
         <w:t xml:space="preserve"> </w:t>
       </w:r>
-      <w:proofErr w:type="gramStart"/>
-      <w:r>
-        <w:rPr>
-          <w:rFonts w:ascii="Comic Sans MS" w:hAnsi="Comic Sans MS"/>
-        </w:rPr>
-        <w:t>( 10</w:t>
-      </w:r>
-      <w:proofErr w:type="gramEnd"/>
-      <w:r>
-        <w:rPr>
-          <w:rFonts w:ascii="Comic Sans MS" w:hAnsi="Comic Sans MS"/>
-        </w:rPr>
-        <w:t xml:space="preserve"> </w:t>
-      </w:r>
       <w:r>
         <w:rPr>
           <w:rFonts w:ascii="Comic Sans MS" w:hAnsi="Comic Sans MS"/>
@@ -1056,13 +970,7 @@
           <w:rFonts w:ascii="Comic Sans MS" w:hAnsi="Comic Sans MS"/>
         </w:rPr>
         <w:br/>
-        <w:t xml:space="preserve">                                           </w:t>
-      </w:r>
-      <w:r>
-        <w:rPr>
-          <w:rFonts w:ascii="Comic Sans MS" w:hAnsi="Comic Sans MS"/>
-        </w:rPr>
-        <w:t xml:space="preserve">= </w:t>
+        <w:t xml:space="preserve">                                           = </w:t>
       </w:r>
       <w:r>
         <w:rPr>
@@ -1075,13 +983,7 @@
         <w:rPr>
           <w:rFonts w:ascii="Comic Sans MS" w:hAnsi="Comic Sans MS"/>
         </w:rPr>
-        <w:t xml:space="preserve"> x</w:t>
-      </w:r>
-      <w:r>
-        <w:rPr>
-          <w:rFonts w:ascii="Comic Sans MS" w:hAnsi="Comic Sans MS"/>
-        </w:rPr>
-        <w:t xml:space="preserve"> 10 </w:t>
+        <w:t xml:space="preserve"> x 10 </w:t>
       </w:r>
       <w:r>
         <w:rPr>
@@ -1146,13 +1048,7 @@
       </w:r>
       <w:proofErr w:type="gramEnd"/>
       <w:r>
-        <w:t xml:space="preserve"> -</w:t>
-      </w:r>
-      <w:r>
-        <w:t xml:space="preserve"> 2 ) a été transformé en </w:t>
-      </w:r>
-      <w:r>
-        <w:t xml:space="preserve">une </w:t>
+        <w:t xml:space="preserve"> - 2 ) a été transformé en une </w:t>
       </w:r>
       <w:r>
         <w:rPr>
@@ -1165,10 +1061,7 @@
         <w:t> </w:t>
       </w:r>
       <w:r>
-        <w:t>15 x 10 - 15 x</w:t>
-      </w:r>
-      <w:r>
-        <w:t xml:space="preserve"> 2.</w:t>
+        <w:t>15 x 10 - 15 x 2.</w:t>
       </w:r>
     </w:p>
     <w:p>
@@ -1291,10 +1184,7 @@
       </w:r>
       <w:proofErr w:type="gramEnd"/>
       <w:r>
-        <w:t xml:space="preserve"> + 2 ) et 15 x </w:t>
-      </w:r>
-      <w:r>
-        <w:t>( 10 - 2 ) .</w:t>
+        <w:t xml:space="preserve"> + 2 ) et 15 x ( 10 - 2 ) .</w:t>
       </w:r>
     </w:p>
     <w:p>
@@ -1396,42 +1286,7 @@
           <w:sz w:val="20"/>
           <w:szCs w:val="20"/>
         </w:rPr>
-        <w:t xml:space="preserve"> </w:t>
-      </w:r>
-      <w:r>
-        <w:rPr>
-          <w:sz w:val="20"/>
-          <w:szCs w:val="20"/>
-        </w:rPr>
-        <w:t>Sans effectuer de calculs, relie</w:t>
-      </w:r>
-      <w:r>
-        <w:rPr>
-          <w:sz w:val="20"/>
-          <w:szCs w:val="20"/>
-        </w:rPr>
-        <w:t>r</w:t>
-      </w:r>
-      <w:r>
-        <w:rPr>
-          <w:sz w:val="20"/>
-          <w:szCs w:val="20"/>
-        </w:rPr>
-        <w:t xml:space="preserve"> les expressions</w:t>
-      </w:r>
-      <w:r>
-        <w:rPr>
-          <w:sz w:val="20"/>
-          <w:szCs w:val="20"/>
-        </w:rPr>
-        <w:t xml:space="preserve"> </w:t>
-      </w:r>
-      <w:r>
-        <w:rPr>
-          <w:sz w:val="20"/>
-          <w:szCs w:val="20"/>
-        </w:rPr>
-        <w:t>qui conduisent au même résultat.</w:t>
+        <w:t xml:space="preserve"> Sans effectuer de calculs, relier les expressions qui conduisent au même résultat.</w:t>
       </w:r>
     </w:p>
     <w:p>
@@ -1694,9 +1549,11 @@
         <w:rPr>
           <w:rFonts w:ascii="Comic Sans MS" w:hAnsi="Comic Sans MS"/>
           <w:b/>
+          <w:noProof/>
           <w:sz w:val="28"/>
           <w:szCs w:val="28"/>
           <w:u w:val="single" w:color="FF0000"/>
+          <w:lang w:eastAsia="fr-FR"/>
         </w:rPr>
         <w:lastRenderedPageBreak/>
         <mc:AlternateContent>
@@ -1774,13 +1631,16 @@
           </mc:Fallback>
         </mc:AlternateContent>
       </w:r>
+      <w:bookmarkStart w:id="0" w:name="_GoBack"/>
       <w:r>
         <w:rPr>
           <w:rFonts w:ascii="Comic Sans MS" w:hAnsi="Comic Sans MS"/>
           <w:b/>
+          <w:noProof/>
           <w:sz w:val="28"/>
           <w:szCs w:val="28"/>
           <w:u w:val="single" w:color="FF0000"/>
+          <w:lang w:eastAsia="fr-FR"/>
         </w:rPr>
         <mc:AlternateContent>
           <mc:Choice Requires="wps">
@@ -1857,6 +1717,7 @@
           </mc:Fallback>
         </mc:AlternateContent>
       </w:r>
+      <w:bookmarkEnd w:id="0"/>
       <w:r>
         <w:rPr>
           <w:rFonts w:ascii="Comic Sans MS" w:hAnsi="Comic Sans MS"/>
@@ -2025,43 +1886,35 @@
         <w:spacing w:line="360" w:lineRule="auto"/>
         <w:rPr>
           <w:rFonts w:ascii="Comic Sans MS" w:hAnsi="Comic Sans MS"/>
-        </w:rPr>
-      </w:pPr>
-      <w:r>
-        <w:rPr>
-          <w:rFonts w:ascii="Comic Sans MS" w:hAnsi="Comic Sans MS"/>
+          <w:b/>
+        </w:rPr>
+      </w:pPr>
+      <w:r>
+        <w:rPr>
+          <w:rFonts w:ascii="Comic Sans MS" w:hAnsi="Comic Sans MS"/>
+          <w:b/>
           <w:u w:val="single"/>
         </w:rPr>
-        <w:t>Ex</w:t>
-      </w:r>
-      <w:r>
-        <w:rPr>
-          <w:rFonts w:ascii="Comic Sans MS" w:hAnsi="Comic Sans MS"/>
-          <w:u w:val="single"/>
-        </w:rPr>
-        <w:t>emples</w:t>
-      </w:r>
-      <w:r>
-        <w:rPr>
-          <w:rFonts w:ascii="Comic Sans MS" w:hAnsi="Comic Sans MS"/>
-        </w:rPr>
-        <w:t xml:space="preserve"> :</w:t>
-      </w:r>
-      <w:r>
-        <w:rPr>
-          <w:rFonts w:ascii="Comic Sans MS" w:hAnsi="Comic Sans MS"/>
-        </w:rPr>
-        <w:t xml:space="preserve"> </w:t>
-      </w:r>
-      <w:r>
-        <w:rPr>
-          <w:rFonts w:ascii="Comic Sans MS" w:hAnsi="Comic Sans MS"/>
+        <w:t>Exemples</w:t>
+      </w:r>
+      <w:r>
+        <w:rPr>
+          <w:rFonts w:ascii="Comic Sans MS" w:hAnsi="Comic Sans MS"/>
+          <w:b/>
+        </w:rPr>
+        <w:t xml:space="preserve"> : </w:t>
+      </w:r>
+      <w:r>
+        <w:rPr>
+          <w:rFonts w:ascii="Comic Sans MS" w:hAnsi="Comic Sans MS"/>
+          <w:b/>
         </w:rPr>
         <w:tab/>
       </w:r>
       <w:r>
         <w:rPr>
           <w:rFonts w:ascii="Comic Sans MS" w:hAnsi="Comic Sans MS"/>
+          <w:b/>
         </w:rPr>
         <w:tab/>
       </w:r>
@@ -2318,13 +2171,7 @@
         <w:rPr>
           <w:rFonts w:ascii="Comic Sans MS" w:hAnsi="Comic Sans MS"/>
         </w:rPr>
-        <w:t>L</w:t>
-      </w:r>
-      <w:r>
-        <w:rPr>
-          <w:rFonts w:ascii="Comic Sans MS" w:hAnsi="Comic Sans MS"/>
-        </w:rPr>
-        <w:t>a</w:t>
+        <w:t>La</w:t>
       </w:r>
       <w:r>
         <w:rPr>
@@ -2350,13 +2197,7 @@
         <w:rPr>
           <w:rFonts w:ascii="Comic Sans MS" w:hAnsi="Comic Sans MS"/>
         </w:rPr>
-        <w:t xml:space="preserve">84 x 87 + 84 x 13 </w:t>
-      </w:r>
-      <w:r>
-        <w:rPr>
-          <w:rFonts w:ascii="Comic Sans MS" w:hAnsi="Comic Sans MS"/>
-        </w:rPr>
-        <w:t xml:space="preserve"> </w:t>
+        <w:t xml:space="preserve">84 x 87 + 84 x 13  </w:t>
       </w:r>
       <w:r>
         <w:rPr>
@@ -2687,13 +2528,7 @@
         <w:rPr>
           <w:rFonts w:ascii="Comic Sans MS" w:hAnsi="Comic Sans MS"/>
         </w:rPr>
-        <w:t xml:space="preserve">                    </w:t>
-      </w:r>
-      <w:r>
-        <w:rPr>
-          <w:rFonts w:ascii="Comic Sans MS" w:hAnsi="Comic Sans MS"/>
-        </w:rPr>
-        <w:t xml:space="preserve"> </w:t>
+        <w:t xml:space="preserve">                     </w:t>
       </w:r>
     </w:p>
     <w:p>
@@ -2709,13 +2544,7 @@
         <w:rPr>
           <w:rFonts w:ascii="Comic Sans MS" w:hAnsi="Comic Sans MS"/>
         </w:rPr>
-        <w:t xml:space="preserve">                    </w:t>
-      </w:r>
-      <w:r>
-        <w:rPr>
-          <w:rFonts w:ascii="Comic Sans MS" w:hAnsi="Comic Sans MS"/>
-        </w:rPr>
-        <w:t xml:space="preserve"> </w:t>
+        <w:t xml:space="preserve">                     </w:t>
       </w:r>
       <w:r>
         <w:rPr>
@@ -2833,27 +2662,21 @@
         </w:rPr>
         <w:t xml:space="preserve"> </w:t>
       </w:r>
+      <w:r>
+        <w:rPr>
+          <w:rFonts w:ascii="Comic Sans MS" w:hAnsi="Comic Sans MS"/>
+        </w:rPr>
+        <w:t xml:space="preserve"> </w:t>
+      </w:r>
+      <w:proofErr w:type="gramEnd"/>
       <m:oMath>
         <m:r>
           <w:rPr>
             <w:rFonts w:ascii="Cambria Math" w:hAnsi="Cambria Math"/>
           </w:rPr>
-          <m:t/>
-        </m:r>
-        <w:proofErr w:type="gramEnd"/>
-        <m:r>
-          <w:rPr>
-            <w:rFonts w:ascii="Cambria Math" w:hAnsi="Cambria Math"/>
-          </w:rPr>
-          <m:t/>
+          <m:t>x</m:t>
         </m:r>
       </m:oMath>
-      <w:r>
-        <w:rPr>
-          <w:rFonts w:ascii="Comic Sans MS" w:hAnsi="Comic Sans MS"/>
-        </w:rPr>
-        <w:t xml:space="preserve"> </w:t>
-      </w:r>
       <w:r>
         <w:rPr>
           <w:rFonts w:ascii="Comic Sans MS" w:hAnsi="Comic Sans MS"/>
@@ -2949,19 +2772,7 @@
         <w:rPr>
           <w:rFonts w:ascii="Comic Sans MS" w:hAnsi="Comic Sans MS"/>
         </w:rPr>
-        <w:t xml:space="preserve">a été transformé en </w:t>
-      </w:r>
-      <w:r>
-        <w:rPr>
-          <w:rFonts w:ascii="Comic Sans MS" w:hAnsi="Comic Sans MS"/>
-        </w:rPr>
-        <w:t>un</w:t>
-      </w:r>
-      <w:r>
-        <w:rPr>
-          <w:rFonts w:ascii="Comic Sans MS" w:hAnsi="Comic Sans MS"/>
-        </w:rPr>
-        <w:t xml:space="preserve"> </w:t>
+        <w:t xml:space="preserve">a été transformé en un </w:t>
       </w:r>
       <w:r>
         <w:rPr>
@@ -3221,42 +3032,7 @@
           <w:sz w:val="20"/>
           <w:szCs w:val="20"/>
         </w:rPr>
-        <w:t xml:space="preserve">Entourer en </w:t>
-      </w:r>
-      <w:r>
-        <w:rPr>
-          <w:sz w:val="20"/>
-          <w:szCs w:val="20"/>
-        </w:rPr>
-        <w:t>co</w:t>
-      </w:r>
-      <w:r>
-        <w:rPr>
-          <w:sz w:val="20"/>
-          <w:szCs w:val="20"/>
-        </w:rPr>
-        <w:t xml:space="preserve">uleur le facteur commun </w:t>
-      </w:r>
-      <w:r>
-        <w:rPr>
-          <w:sz w:val="20"/>
-          <w:szCs w:val="20"/>
-        </w:rPr>
-        <w:t>de</w:t>
-      </w:r>
-      <w:r>
-        <w:rPr>
-          <w:sz w:val="20"/>
-          <w:szCs w:val="20"/>
-        </w:rPr>
-        <w:t xml:space="preserve"> </w:t>
-      </w:r>
-      <w:r>
-        <w:rPr>
-          <w:sz w:val="20"/>
-          <w:szCs w:val="20"/>
-        </w:rPr>
-        <w:t>chaque expression puis factorise-la.</w:t>
+        <w:t>Entourer en couleur le facteur commun de chaque expression puis factorise-la.</w:t>
       </w:r>
     </w:p>
     <w:p>
@@ -3445,21 +3221,7 @@
           <w:sz w:val="20"/>
           <w:szCs w:val="20"/>
         </w:rPr>
-        <w:t>manière</w:t>
-      </w:r>
-      <w:r>
-        <w:rPr>
-          <w:sz w:val="20"/>
-          <w:szCs w:val="20"/>
-        </w:rPr>
-        <w:t xml:space="preserve"> </w:t>
-      </w:r>
-      <w:r>
-        <w:rPr>
-          <w:sz w:val="20"/>
-          <w:szCs w:val="20"/>
-        </w:rPr>
-        <w:t>astucieuse.</w:t>
+        <w:t>manière astucieuse.</w:t>
       </w:r>
     </w:p>
     <w:p>
@@ -3586,14 +3348,7 @@
           <w:sz w:val="20"/>
           <w:szCs w:val="20"/>
         </w:rPr>
-        <w:t xml:space="preserve"> en donnant </w:t>
-      </w:r>
-      <w:r>
-        <w:rPr>
-          <w:sz w:val="20"/>
-          <w:szCs w:val="20"/>
-        </w:rPr>
-        <w:t>immédiatement l'écriture simplifiée.</w:t>
+        <w:t xml:space="preserve"> en donnant immédiatement l'écriture simplifiée.</w:t>
       </w:r>
     </w:p>
     <w:p>
@@ -3907,8 +3662,6 @@
         </w:rPr>
         <w:t xml:space="preserve"> les expressions. </w:t>
       </w:r>
-      <w:bookmarkStart w:id="0" w:name="_GoBack"/>
-      <w:bookmarkEnd w:id="0"/>
       <w:r>
         <w:rPr>
           <w:noProof/>
@@ -4333,6 +4086,7 @@
   <w:style w:type="character" w:default="1" w:styleId="Policepardfaut">
     <w:name w:val="Default Paragraph Font"/>
     <w:uiPriority w:val="1"/>
+    <w:semiHidden/>
     <w:unhideWhenUsed/>
   </w:style>
   <w:style w:type="table" w:default="1" w:styleId="TableauNormal">
@@ -4589,6 +4343,7 @@
   <w:style w:type="character" w:default="1" w:styleId="Policepardfaut">
     <w:name w:val="Default Paragraph Font"/>
     <w:uiPriority w:val="1"/>
+    <w:semiHidden/>
     <w:unhideWhenUsed/>
   </w:style>
   <w:style w:type="table" w:default="1" w:styleId="TableauNormal">

</xml_diff>